<commit_message>
Added Project Report and Snapshot of workspace ( 17-11-2025)
</commit_message>
<xml_diff>
--- a/Setup-Documentation.docx
+++ b/Setup-Documentation.docx
@@ -68,7 +68,7 @@
     <w:p>
       <w:r>
         <w:pict w14:anchorId="71537170">
-          <v:rect id="_x0000_i1085" style="width:0;height:1.5pt" o:hralign="center" o:hrstd="t" o:hr="t" fillcolor="#a0a0a0" stroked="f"/>
+          <v:rect id="_x0000_i1025" style="width:0;height:1.5pt" o:hralign="center" o:hrstd="t" o:hr="t" fillcolor="#a0a0a0" stroked="f"/>
         </w:pict>
       </w:r>
     </w:p>
@@ -226,7 +226,7 @@
     <w:p>
       <w:r>
         <w:pict w14:anchorId="2933CB54">
-          <v:rect id="_x0000_i1086" style="width:0;height:1.5pt" o:hralign="center" o:hrstd="t" o:hr="t" fillcolor="#a0a0a0" stroked="f"/>
+          <v:rect id="_x0000_i1026" style="width:0;height:1.5pt" o:hralign="center" o:hrstd="t" o:hr="t" fillcolor="#a0a0a0" stroked="f"/>
         </w:pict>
       </w:r>
     </w:p>
@@ -280,28 +280,12 @@
     </w:p>
     <w:p>
       <w:r>
-        <w:t xml:space="preserve">                    </w:t>
-      </w:r>
-      <w:proofErr w:type="gramStart"/>
-      <w:r>
-        <w:t>│  192.168.1.1</w:t>
-      </w:r>
-      <w:proofErr w:type="gramEnd"/>
-      <w:r>
-        <w:t xml:space="preserve">    │</w:t>
-      </w:r>
-    </w:p>
-    <w:p>
-      <w:r>
-        <w:t xml:space="preserve">                    │</w:t>
-      </w:r>
-      <w:proofErr w:type="gramStart"/>
-      <w:r>
-        <w:t xml:space="preserve">   (</w:t>
-      </w:r>
-      <w:proofErr w:type="gramEnd"/>
-      <w:r>
-        <w:t>Port 5000)   │</w:t>
+        <w:t xml:space="preserve">                    │  192.168.1.1    │</w:t>
+      </w:r>
+    </w:p>
+    <w:p>
+      <w:r>
+        <w:t xml:space="preserve">                    │   (Port 5000)   │</w:t>
       </w:r>
     </w:p>
     <w:p>
@@ -345,42 +329,13 @@
     </w:p>
     <w:p>
       <w:r>
-        <w:t xml:space="preserve">                    </w:t>
-      </w:r>
-      <w:proofErr w:type="gramStart"/>
-      <w:r>
-        <w:t xml:space="preserve">│  </w:t>
-      </w:r>
-      <w:proofErr w:type="spellStart"/>
-      <w:r>
-        <w:t>AccessPoint</w:t>
-      </w:r>
-      <w:proofErr w:type="spellEnd"/>
-      <w:proofErr w:type="gramEnd"/>
-      <w:r>
-        <w:t>-PT │</w:t>
+        <w:t xml:space="preserve">                    │  AccessPoint-PT │</w:t>
       </w:r>
     </w:p>
     <w:p>
       <w:r>
         <w:lastRenderedPageBreak/>
-        <w:t xml:space="preserve">                    │ </w:t>
-      </w:r>
-      <w:proofErr w:type="gramStart"/>
-      <w:r>
-        <w:t xml:space="preserve">   (</w:t>
-      </w:r>
-      <w:proofErr w:type="gramEnd"/>
-      <w:r>
-        <w:t>WSN_</w:t>
-      </w:r>
-      <w:proofErr w:type="gramStart"/>
-      <w:r>
-        <w:t xml:space="preserve">AP)   </w:t>
-      </w:r>
-      <w:proofErr w:type="gramEnd"/>
-      <w:r>
-        <w:t xml:space="preserve">  │</w:t>
+        <w:t xml:space="preserve">                    │    (WSN_AP)     │</w:t>
       </w:r>
     </w:p>
     <w:p>
@@ -488,58 +443,13 @@
     </w:p>
     <w:p>
       <w:r>
-        <w:t xml:space="preserve">    </w:t>
-      </w:r>
-      <w:proofErr w:type="gramStart"/>
-      <w:r>
-        <w:t>│  CH</w:t>
-      </w:r>
-      <w:proofErr w:type="gramEnd"/>
-      <w:r>
-        <w:t xml:space="preserve">-1   │         </w:t>
-      </w:r>
-      <w:proofErr w:type="gramStart"/>
-      <w:r>
-        <w:t>│  CH</w:t>
-      </w:r>
-      <w:proofErr w:type="gramEnd"/>
-      <w:r>
-        <w:t xml:space="preserve">-2   │        </w:t>
-      </w:r>
-      <w:proofErr w:type="gramStart"/>
-      <w:r>
-        <w:t>│  CH</w:t>
-      </w:r>
-      <w:proofErr w:type="gramEnd"/>
-      <w:r>
-        <w:t>-3   │</w:t>
-      </w:r>
-    </w:p>
-    <w:p>
-      <w:r>
-        <w:t xml:space="preserve">    │ .1.</w:t>
-      </w:r>
-      <w:proofErr w:type="gramStart"/>
-      <w:r>
-        <w:t>100  │</w:t>
-      </w:r>
-      <w:proofErr w:type="gramEnd"/>
-      <w:r>
-        <w:t xml:space="preserve">         │ .1.</w:t>
-      </w:r>
-      <w:proofErr w:type="gramStart"/>
-      <w:r>
-        <w:t>110  │</w:t>
-      </w:r>
-      <w:proofErr w:type="gramEnd"/>
-      <w:r>
-        <w:t xml:space="preserve">        │ .1.</w:t>
-      </w:r>
-      <w:proofErr w:type="gramStart"/>
-      <w:r>
-        <w:t>120  │</w:t>
-      </w:r>
-      <w:proofErr w:type="gramEnd"/>
+        <w:t xml:space="preserve">    │  CH-1   │         │  CH-2   │        │  CH-3   │</w:t>
+      </w:r>
+    </w:p>
+    <w:p>
+      <w:r>
+        <w:t xml:space="preserve">    │ .1.100  │         │ .1.110  │        │ .1.120  │</w:t>
+      </w:r>
     </w:p>
     <w:p>
       <w:r>
@@ -786,47 +696,7 @@
     </w:p>
     <w:p>
       <w:r>
-        <w:t xml:space="preserve">  [</w:t>
-      </w:r>
-      <w:proofErr w:type="gramStart"/>
-      <w:r>
-        <w:t xml:space="preserve">S]   </w:t>
-      </w:r>
-      <w:proofErr w:type="gramEnd"/>
-      <w:r>
-        <w:t>[</w:t>
-      </w:r>
-      <w:proofErr w:type="gramStart"/>
-      <w:r>
-        <w:t xml:space="preserve">S]   </w:t>
-      </w:r>
-      <w:proofErr w:type="gramEnd"/>
-      <w:r>
-        <w:t xml:space="preserve">    </w:t>
-      </w:r>
-      <w:proofErr w:type="gramStart"/>
-      <w:r>
-        <w:t xml:space="preserve">   [S]   </w:t>
-      </w:r>
-      <w:proofErr w:type="gramEnd"/>
-      <w:r>
-        <w:t>[</w:t>
-      </w:r>
-      <w:proofErr w:type="gramStart"/>
-      <w:r>
-        <w:t xml:space="preserve">S]   </w:t>
-      </w:r>
-      <w:proofErr w:type="gramEnd"/>
-      <w:r>
-        <w:t xml:space="preserve">  </w:t>
-      </w:r>
-      <w:proofErr w:type="gramStart"/>
-      <w:r>
-        <w:t xml:space="preserve">   [S]   </w:t>
-      </w:r>
-      <w:proofErr w:type="gramEnd"/>
-      <w:r>
-        <w:t>[S]</w:t>
+        <w:t xml:space="preserve">  [S]   [S]          [S]   [S]        [S]   [S]</w:t>
       </w:r>
     </w:p>
     <w:p>
@@ -913,7 +783,7 @@
     <w:p>
       <w:r>
         <w:pict w14:anchorId="430C0FE3">
-          <v:rect id="_x0000_i1087" style="width:0;height:1.5pt" o:hralign="center" o:hrstd="t" o:hr="t" fillcolor="#a0a0a0" stroked="f"/>
+          <v:rect id="_x0000_i1027" style="width:0;height:1.5pt" o:hralign="center" o:hrstd="t" o:hr="t" fillcolor="#a0a0a0" stroked="f"/>
         </w:pict>
       </w:r>
     </w:p>
@@ -1104,13 +974,8 @@
           </w:tcPr>
           <w:p>
             <w:r>
-              <w:t xml:space="preserve">Server-PT </w:t>
-            </w:r>
-            <w:proofErr w:type="spellStart"/>
-            <w:r>
-              <w:t>BaseStation</w:t>
-            </w:r>
-            <w:proofErr w:type="spellEnd"/>
+              <w:t>Server-PT BaseStation</w:t>
+            </w:r>
           </w:p>
         </w:tc>
         <w:tc>
@@ -1137,13 +1002,8 @@
             <w:hideMark/>
           </w:tcPr>
           <w:p>
-            <w:proofErr w:type="spellStart"/>
-            <w:r>
-              <w:t>AccessPoint</w:t>
-            </w:r>
-            <w:proofErr w:type="spellEnd"/>
-            <w:r>
-              <w:t>-PT</w:t>
+            <w:r>
+              <w:t>AccessPoint-PT</w:t>
             </w:r>
           </w:p>
         </w:tc>
@@ -1318,17 +1178,8 @@
           <w:b/>
           <w:bCs/>
         </w:rPr>
-        <w:t xml:space="preserve">Server ↔ </w:t>
-      </w:r>
-      <w:proofErr w:type="spellStart"/>
-      <w:r>
-        <w:rPr>
-          <w:b/>
-          <w:bCs/>
-        </w:rPr>
-        <w:t>AccessPoint</w:t>
-      </w:r>
-      <w:proofErr w:type="spellEnd"/>
+        <w:t>Server ↔ AccessPoint</w:t>
+      </w:r>
       <w:r>
         <w:t>: Ethernet Cable (Copper Straight-Through)</w:t>
       </w:r>
@@ -1340,21 +1191,12 @@
           <w:numId w:val="3"/>
         </w:numPr>
       </w:pPr>
-      <w:proofErr w:type="spellStart"/>
-      <w:r>
-        <w:rPr>
-          <w:b/>
-          <w:bCs/>
-        </w:rPr>
-        <w:t>AccessPoint</w:t>
-      </w:r>
-      <w:proofErr w:type="spellEnd"/>
-      <w:r>
-        <w:rPr>
-          <w:b/>
-          <w:bCs/>
-        </w:rPr>
-        <w:t xml:space="preserve"> ↔ MCUs</w:t>
+      <w:r>
+        <w:rPr>
+          <w:b/>
+          <w:bCs/>
+        </w:rPr>
+        <w:t>AccessPoint ↔ MCUs</w:t>
       </w:r>
       <w:r>
         <w:t>: Wireless (802.15.4)</w:t>
@@ -1381,7 +1223,7 @@
     <w:p>
       <w:r>
         <w:pict w14:anchorId="40CA3E0C">
-          <v:rect id="_x0000_i1088" style="width:0;height:1.5pt" o:hralign="center" o:hrstd="t" o:hr="t" fillcolor="#a0a0a0" stroked="f"/>
+          <v:rect id="_x0000_i1028" style="width:0;height:1.5pt" o:hralign="center" o:hrstd="t" o:hr="t" fillcolor="#a0a0a0" stroked="f"/>
         </w:pict>
       </w:r>
     </w:p>
@@ -1673,7 +1515,6 @@
             <w:hideMark/>
           </w:tcPr>
           <w:p>
-            <w:proofErr w:type="spellStart"/>
             <w:r>
               <w:rPr>
                 <w:b/>
@@ -1681,7 +1522,6 @@
               </w:rPr>
               <w:t>AccessPoint</w:t>
             </w:r>
-            <w:proofErr w:type="spellEnd"/>
           </w:p>
         </w:tc>
         <w:tc>
@@ -2785,7 +2625,7 @@
     <w:p>
       <w:r>
         <w:pict w14:anchorId="29BB303F">
-          <v:rect id="_x0000_i1089" style="width:0;height:1.5pt" o:hralign="center" o:hrstd="t" o:hr="t" fillcolor="#a0a0a0" stroked="f"/>
+          <v:rect id="_x0000_i1029" style="width:0;height:1.5pt" o:hralign="center" o:hrstd="t" o:hr="t" fillcolor="#a0a0a0" stroked="f"/>
         </w:pict>
       </w:r>
     </w:p>
@@ -2871,13 +2711,8 @@
         </w:numPr>
       </w:pPr>
       <w:r>
-        <w:t xml:space="preserve">Label it: Server-PT </w:t>
-      </w:r>
-      <w:proofErr w:type="spellStart"/>
-      <w:r>
-        <w:t>BaseStation</w:t>
-      </w:r>
-      <w:proofErr w:type="spellEnd"/>
+        <w:t>Label it: Server-PT BaseStation</w:t>
+      </w:r>
     </w:p>
     <w:p>
       <w:pPr>
@@ -2915,21 +2750,12 @@
       <w:r>
         <w:t xml:space="preserve">Drag </w:t>
       </w:r>
-      <w:proofErr w:type="spellStart"/>
-      <w:r>
-        <w:rPr>
-          <w:b/>
-          <w:bCs/>
-        </w:rPr>
-        <w:t>AccessPoint</w:t>
-      </w:r>
-      <w:proofErr w:type="spellEnd"/>
-      <w:r>
-        <w:rPr>
-          <w:b/>
-          <w:bCs/>
-        </w:rPr>
-        <w:t>-PT</w:t>
+      <w:r>
+        <w:rPr>
+          <w:b/>
+          <w:bCs/>
+        </w:rPr>
+        <w:t>AccessPoint-PT</w:t>
       </w:r>
       <w:r>
         <w:t xml:space="preserve"> below the server</w:t>
@@ -2954,15 +2780,7 @@
         </w:numPr>
       </w:pPr>
       <w:r>
-        <w:t xml:space="preserve">Connect Server to </w:t>
-      </w:r>
-      <w:proofErr w:type="spellStart"/>
-      <w:r>
-        <w:t>AccessPoint</w:t>
-      </w:r>
-      <w:proofErr w:type="spellEnd"/>
-      <w:r>
-        <w:t xml:space="preserve">: </w:t>
+        <w:t xml:space="preserve">Connect Server to AccessPoint: </w:t>
       </w:r>
     </w:p>
     <w:p>
@@ -3004,15 +2822,7 @@
         <w:t>FastEthernet0</w:t>
       </w:r>
       <w:r>
-        <w:t xml:space="preserve"> → </w:t>
-      </w:r>
-      <w:proofErr w:type="spellStart"/>
-      <w:r>
-        <w:t>AccessPoint</w:t>
-      </w:r>
-      <w:proofErr w:type="spellEnd"/>
-      <w:r>
-        <w:t xml:space="preserve">: </w:t>
+        <w:t xml:space="preserve"> → AccessPoint: </w:t>
       </w:r>
       <w:r>
         <w:rPr>
@@ -3217,23 +3027,7 @@
           <w:b/>
           <w:bCs/>
         </w:rPr>
-        <w:t xml:space="preserve">Step 4: </w:t>
-      </w:r>
-      <w:proofErr w:type="gramStart"/>
-      <w:r>
-        <w:rPr>
-          <w:b/>
-          <w:bCs/>
-        </w:rPr>
-        <w:t>Add Cluster</w:t>
-      </w:r>
-      <w:proofErr w:type="gramEnd"/>
-      <w:r>
-        <w:rPr>
-          <w:b/>
-          <w:bCs/>
-        </w:rPr>
-        <w:t xml:space="preserve"> 2 Devices</w:t>
+        <w:t>Step 4: Add Cluster 2 Devices</w:t>
       </w:r>
     </w:p>
     <w:p>
@@ -3539,13 +3333,8 @@
         <w:t>wireless connection lines</w:t>
       </w:r>
       <w:r>
-        <w:t xml:space="preserve"> to the </w:t>
-      </w:r>
-      <w:proofErr w:type="spellStart"/>
-      <w:r>
-        <w:t>AccessPoint</w:t>
-      </w:r>
-      <w:proofErr w:type="spellEnd"/>
+        <w:t xml:space="preserve"> to the AccessPoint</w:t>
+      </w:r>
     </w:p>
     <w:p>
       <w:pPr>
@@ -3555,21 +3344,13 @@
         </w:numPr>
       </w:pPr>
       <w:r>
-        <w:t xml:space="preserve">If </w:t>
-      </w:r>
-      <w:proofErr w:type="gramStart"/>
-      <w:r>
-        <w:t>not</w:t>
-      </w:r>
-      <w:proofErr w:type="gramEnd"/>
-      <w:r>
-        <w:t xml:space="preserve"> visible, MCUs might not be in range - move them closer</w:t>
+        <w:t>If not visible, MCUs might not be in range - move them closer</w:t>
       </w:r>
     </w:p>
     <w:p>
       <w:r>
         <w:pict w14:anchorId="0D36AB38">
-          <v:rect id="_x0000_i1090" style="width:0;height:1.5pt" o:hralign="center" o:hrstd="t" o:hr="t" fillcolor="#a0a0a0" stroked="f"/>
+          <v:rect id="_x0000_i1030" style="width:0;height:1.5pt" o:hralign="center" o:hrstd="t" o:hr="t" fillcolor="#a0a0a0" stroked="f"/>
         </w:pict>
       </w:r>
     </w:p>
@@ -3641,17 +3422,8 @@
           <w:b/>
           <w:bCs/>
         </w:rPr>
-        <w:t xml:space="preserve">Server-PT </w:t>
-      </w:r>
-      <w:proofErr w:type="spellStart"/>
-      <w:r>
-        <w:rPr>
-          <w:b/>
-          <w:bCs/>
-        </w:rPr>
-        <w:t>BaseStation</w:t>
-      </w:r>
-      <w:proofErr w:type="spellEnd"/>
+        <w:t>Server-PT BaseStation</w:t>
+      </w:r>
     </w:p>
     <w:p>
       <w:pPr>
@@ -3724,7 +3496,7 @@
     <w:p>
       <w:r>
         <w:pict w14:anchorId="05533E04">
-          <v:rect id="_x0000_i1091" style="width:0;height:1.5pt" o:hralign="center" o:hrstd="t" o:hr="t" fillcolor="#a0a0a0" stroked="f"/>
+          <v:rect id="_x0000_i1031" style="width:0;height:1.5pt" o:hralign="center" o:hrstd="t" o:hr="t" fillcolor="#a0a0a0" stroked="f"/>
         </w:pict>
       </w:r>
     </w:p>
@@ -3758,17 +3530,8 @@
           <w:b/>
           <w:bCs/>
         </w:rPr>
-        <w:t xml:space="preserve">Server-PT </w:t>
-      </w:r>
-      <w:proofErr w:type="spellStart"/>
-      <w:r>
-        <w:rPr>
-          <w:b/>
-          <w:bCs/>
-        </w:rPr>
-        <w:t>BaseStation</w:t>
-      </w:r>
-      <w:proofErr w:type="spellEnd"/>
+        <w:t>Server-PT BaseStation</w:t>
+      </w:r>
     </w:p>
     <w:p>
       <w:pPr>
@@ -3871,7 +3634,7 @@
     <w:p>
       <w:r>
         <w:pict w14:anchorId="657EDB8B">
-          <v:rect id="_x0000_i1092" style="width:0;height:1.5pt" o:hralign="center" o:hrstd="t" o:hr="t" fillcolor="#a0a0a0" stroked="f"/>
+          <v:rect id="_x0000_i1032" style="width:0;height:1.5pt" o:hralign="center" o:hrstd="t" o:hr="t" fillcolor="#a0a0a0" stroked="f"/>
         </w:pict>
       </w:r>
     </w:p>
@@ -3900,21 +3663,12 @@
       <w:r>
         <w:t xml:space="preserve">Click </w:t>
       </w:r>
-      <w:proofErr w:type="spellStart"/>
-      <w:r>
-        <w:rPr>
-          <w:b/>
-          <w:bCs/>
-        </w:rPr>
-        <w:t>AccessPoint</w:t>
-      </w:r>
-      <w:proofErr w:type="spellEnd"/>
-      <w:r>
-        <w:rPr>
-          <w:b/>
-          <w:bCs/>
-        </w:rPr>
-        <w:t>-PT (WSN_AP)</w:t>
+      <w:r>
+        <w:rPr>
+          <w:b/>
+          <w:bCs/>
+        </w:rPr>
+        <w:t>AccessPoint-PT (WSN_AP)</w:t>
       </w:r>
     </w:p>
     <w:p>
@@ -4067,15 +3821,7 @@
         <w:t>SSID</w:t>
       </w:r>
       <w:r>
-        <w:t>: Default (or set to "</w:t>
-      </w:r>
-      <w:proofErr w:type="spellStart"/>
-      <w:r>
-        <w:t>WSN_Network</w:t>
-      </w:r>
-      <w:proofErr w:type="spellEnd"/>
-      <w:r>
-        <w:t>")</w:t>
+        <w:t>: Default (or set to "WSN_Network")</w:t>
       </w:r>
     </w:p>
     <w:p>
@@ -4110,7 +3856,7 @@
     <w:p>
       <w:r>
         <w:pict w14:anchorId="4EB95742">
-          <v:rect id="_x0000_i1093" style="width:0;height:1.5pt" o:hralign="center" o:hrstd="t" o:hr="t" fillcolor="#a0a0a0" stroked="f"/>
+          <v:rect id="_x0000_i1033" style="width:0;height:1.5pt" o:hralign="center" o:hrstd="t" o:hr="t" fillcolor="#a0a0a0" stroked="f"/>
         </w:pict>
       </w:r>
     </w:p>
@@ -4836,7 +4582,7 @@
     <w:p>
       <w:r>
         <w:pict w14:anchorId="3755712B">
-          <v:rect id="_x0000_i1094" style="width:0;height:1.5pt" o:hralign="center" o:hrstd="t" o:hr="t" fillcolor="#a0a0a0" stroked="f"/>
+          <v:rect id="_x0000_i1034" style="width:0;height:1.5pt" o:hralign="center" o:hrstd="t" o:hr="t" fillcolor="#a0a0a0" stroked="f"/>
         </w:pict>
       </w:r>
     </w:p>
@@ -4865,10 +4611,9 @@
     </w:p>
     <w:p>
       <w:r>
-        <w:t>Now I'll create all the code for your devices:</w:t>
-      </w:r>
-    </w:p>
-    <w:p/>
+        <w:t>*In Code-Implementation.ipynb file*</w:t>
+      </w:r>
+    </w:p>
     <w:sectPr>
       <w:pgSz w:w="12240" w:h="15840"/>
       <w:pgMar w:top="1440" w:right="1440" w:bottom="1440" w:left="1440" w:header="720" w:footer="720" w:gutter="0"/>
@@ -8347,6 +8092,7 @@
   <w:style w:type="character" w:default="1" w:styleId="DefaultParagraphFont">
     <w:name w:val="Default Paragraph Font"/>
     <w:uiPriority w:val="1"/>
+    <w:semiHidden/>
     <w:unhideWhenUsed/>
   </w:style>
   <w:style w:type="table" w:default="1" w:styleId="TableNormal">

</xml_diff>